<commit_message>
mod en cm plan
</commit_message>
<xml_diff>
--- a/docs/docx/CM-DomoLinx.docx
+++ b/docs/docx/CM-DomoLinx.docx
@@ -13,8 +13,6 @@
           <w:lang w:eastAsia="es-ES"/>
         </w:rPr>
       </w:pPr>
-      <w:bookmarkStart w:id="0" w:name="_GoBack"/>
-      <w:bookmarkEnd w:id="0"/>
       <w:r>
         <w:rPr>
           <w:rFonts w:ascii="Times New Roman" w:eastAsia="Times New Roman" w:hAnsi="Times New Roman" w:cs="Times New Roman"/>
@@ -337,7 +335,48 @@
           <w:szCs w:val="24"/>
           <w:lang w:eastAsia="es-ES"/>
         </w:rPr>
-        <w:t>1.0 elaborada por el grupo Linces.</w:t>
+        <w:t>1.</w:t>
+      </w:r>
+      <w:r>
+        <w:rPr>
+          <w:rFonts w:ascii="Times New Roman" w:eastAsia="Times New Roman" w:hAnsi="Times New Roman" w:cs="Times New Roman"/>
+          <w:sz w:val="24"/>
+          <w:szCs w:val="24"/>
+          <w:lang w:eastAsia="es-ES"/>
+        </w:rPr>
+        <w:t xml:space="preserve">0 </w:t>
+      </w:r>
+      <w:r>
+        <w:rPr>
+          <w:rFonts w:ascii="Times New Roman" w:eastAsia="Times New Roman" w:hAnsi="Times New Roman" w:cs="Times New Roman"/>
+          <w:sz w:val="24"/>
+          <w:szCs w:val="24"/>
+          <w:lang w:eastAsia="es-ES"/>
+        </w:rPr>
+        <w:t>elaborada por el grupo Linces.</w:t>
+      </w:r>
+    </w:p>
+    <w:p>
+      <w:pPr>
+        <w:ind w:left="4248" w:firstLine="708"/>
+        <w:rPr>
+          <w:lang w:eastAsia="es-ES"/>
+        </w:rPr>
+      </w:pPr>
+      <w:r>
+        <w:rPr>
+          <w:lang w:eastAsia="es-ES"/>
+        </w:rPr>
+        <w:t xml:space="preserve">1.1 </w:t>
+      </w:r>
+      <w:r>
+        <w:rPr>
+          <w:rFonts w:ascii="Times New Roman" w:eastAsia="Times New Roman" w:hAnsi="Times New Roman" w:cs="Times New Roman"/>
+          <w:sz w:val="24"/>
+          <w:szCs w:val="24"/>
+          <w:lang w:eastAsia="es-ES"/>
+        </w:rPr>
+        <w:t>elaborada por el grupo Linces.</w:t>
       </w:r>
     </w:p>
     <w:p>
@@ -401,7 +440,16 @@
           <w:szCs w:val="24"/>
           <w:lang w:eastAsia="es-ES"/>
         </w:rPr>
-        <w:t>08/05/2017.</w:t>
+        <w:t>26/06</w:t>
+      </w:r>
+      <w:r>
+        <w:rPr>
+          <w:rFonts w:ascii="Times New Roman" w:eastAsia="Times New Roman" w:hAnsi="Times New Roman" w:cs="Times New Roman"/>
+          <w:sz w:val="24"/>
+          <w:szCs w:val="24"/>
+          <w:lang w:eastAsia="es-ES"/>
+        </w:rPr>
+        <w:t>/2017.</w:t>
       </w:r>
     </w:p>
     <w:p>
@@ -421,7 +469,10 @@
     <w:sdt>
       <w:sdtPr>
         <w:rPr>
-          <w:rFonts w:ascii="Times New Roman" w:hAnsi="Times New Roman" w:cs="Times New Roman"/>
+          <w:rFonts w:ascii="Times New Roman" w:eastAsia="Arial" w:hAnsi="Times New Roman" w:cs="Times New Roman"/>
+          <w:color w:val="000000"/>
+          <w:sz w:val="22"/>
+          <w:szCs w:val="22"/>
           <w:lang w:val="es-ES"/>
         </w:rPr>
         <w:id w:val="1854227705"/>
@@ -432,12 +483,8 @@
       </w:sdtPr>
       <w:sdtEndPr>
         <w:rPr>
-          <w:rFonts w:eastAsia="Arial"/>
           <w:b/>
           <w:bCs/>
-          <w:color w:val="000000"/>
-          <w:sz w:val="22"/>
-          <w:szCs w:val="22"/>
         </w:rPr>
       </w:sdtEndPr>
       <w:sdtContent>
@@ -1675,9 +1722,9 @@
           <w:spacing w:val="0"/>
         </w:rPr>
       </w:pPr>
-      <w:bookmarkStart w:id="1" w:name="_h3rachc5a01a" w:colFirst="0" w:colLast="0"/>
-      <w:bookmarkStart w:id="2" w:name="_Toc482011209"/>
-      <w:bookmarkEnd w:id="1"/>
+      <w:bookmarkStart w:id="0" w:name="_h3rachc5a01a" w:colFirst="0" w:colLast="0"/>
+      <w:bookmarkStart w:id="1" w:name="_Toc482011209"/>
+      <w:bookmarkEnd w:id="0"/>
       <w:r>
         <w:rPr>
           <w:rStyle w:val="Ttulodellibro"/>
@@ -1691,59 +1738,59 @@
         <w:lastRenderedPageBreak/>
         <w:t>Propósito y alcance</w:t>
       </w:r>
+      <w:bookmarkEnd w:id="1"/>
+    </w:p>
+    <w:p>
+      <w:pPr>
+        <w:rPr>
+          <w:rFonts w:ascii="Times New Roman" w:hAnsi="Times New Roman" w:cs="Times New Roman"/>
+        </w:rPr>
+      </w:pPr>
+    </w:p>
+    <w:p>
+      <w:pPr>
+        <w:rPr>
+          <w:rFonts w:ascii="Times New Roman" w:hAnsi="Times New Roman" w:cs="Times New Roman"/>
+        </w:rPr>
+      </w:pPr>
+      <w:r>
+        <w:rPr>
+          <w:rFonts w:ascii="Times New Roman" w:hAnsi="Times New Roman" w:cs="Times New Roman"/>
+        </w:rPr>
+        <w:t>El objetivo de este documento es presentar la estrategia general para la Administración de Configuraciones del Proyecto DOMOLINX.</w:t>
+      </w:r>
+    </w:p>
+    <w:p>
+      <w:pPr>
+        <w:rPr>
+          <w:rFonts w:ascii="Times New Roman" w:hAnsi="Times New Roman" w:cs="Times New Roman"/>
+        </w:rPr>
+      </w:pPr>
+      <w:r>
+        <w:rPr>
+          <w:rFonts w:ascii="Times New Roman" w:hAnsi="Times New Roman" w:cs="Times New Roman"/>
+        </w:rPr>
+        <w:t>En el presente documento se detallan las prácticas de SCM que deberán ser adoptadas durante el desarrollo del proyecto.</w:t>
+      </w:r>
+    </w:p>
+    <w:p>
+      <w:pPr>
+        <w:rPr>
+          <w:rFonts w:ascii="Times New Roman" w:hAnsi="Times New Roman" w:cs="Times New Roman"/>
+        </w:rPr>
+      </w:pPr>
+    </w:p>
+    <w:p>
+      <w:pPr>
+        <w:pStyle w:val="Estilo2"/>
+      </w:pPr>
+      <w:bookmarkStart w:id="2" w:name="_hmifdi4f7jja" w:colFirst="0" w:colLast="0"/>
+      <w:bookmarkStart w:id="3" w:name="_Toc482011210"/>
       <w:bookmarkEnd w:id="2"/>
-    </w:p>
-    <w:p>
-      <w:pPr>
-        <w:rPr>
-          <w:rFonts w:ascii="Times New Roman" w:hAnsi="Times New Roman" w:cs="Times New Roman"/>
-        </w:rPr>
-      </w:pPr>
-    </w:p>
-    <w:p>
-      <w:pPr>
-        <w:rPr>
-          <w:rFonts w:ascii="Times New Roman" w:hAnsi="Times New Roman" w:cs="Times New Roman"/>
-        </w:rPr>
-      </w:pPr>
-      <w:r>
-        <w:rPr>
-          <w:rFonts w:ascii="Times New Roman" w:hAnsi="Times New Roman" w:cs="Times New Roman"/>
-        </w:rPr>
-        <w:t>El objetivo de este documento es presentar la estrategia general para la Administración de Configuraciones del Proyecto DOMOLINX.</w:t>
-      </w:r>
-    </w:p>
-    <w:p>
-      <w:pPr>
-        <w:rPr>
-          <w:rFonts w:ascii="Times New Roman" w:hAnsi="Times New Roman" w:cs="Times New Roman"/>
-        </w:rPr>
-      </w:pPr>
-      <w:r>
-        <w:rPr>
-          <w:rFonts w:ascii="Times New Roman" w:hAnsi="Times New Roman" w:cs="Times New Roman"/>
-        </w:rPr>
-        <w:t>En el presente documento se detallan las prácticas de SCM que deberán ser adoptadas durante el desarrollo del proyecto.</w:t>
-      </w:r>
-    </w:p>
-    <w:p>
-      <w:pPr>
-        <w:rPr>
-          <w:rFonts w:ascii="Times New Roman" w:hAnsi="Times New Roman" w:cs="Times New Roman"/>
-        </w:rPr>
-      </w:pPr>
-    </w:p>
-    <w:p>
-      <w:pPr>
-        <w:pStyle w:val="Estilo2"/>
-      </w:pPr>
-      <w:bookmarkStart w:id="3" w:name="_hmifdi4f7jja" w:colFirst="0" w:colLast="0"/>
-      <w:bookmarkStart w:id="4" w:name="_Toc482011210"/>
+      <w:r>
+        <w:t>Propósito de las prácticas de SCM</w:t>
+      </w:r>
       <w:bookmarkEnd w:id="3"/>
-      <w:r>
-        <w:t>Propósito de las prácticas de SCM</w:t>
-      </w:r>
-      <w:bookmarkEnd w:id="4"/>
     </w:p>
     <w:p>
       <w:pPr>
@@ -1883,11 +1930,11 @@
       <w:pPr>
         <w:pStyle w:val="Estilo2"/>
       </w:pPr>
-      <w:bookmarkStart w:id="5" w:name="_Toc482011211"/>
+      <w:bookmarkStart w:id="4" w:name="_Toc482011211"/>
       <w:r>
         <w:t>Acrónimos relacionados con el documento de CM</w:t>
       </w:r>
-      <w:bookmarkEnd w:id="5"/>
+      <w:bookmarkEnd w:id="4"/>
     </w:p>
     <w:p>
       <w:pPr>
@@ -2076,21 +2123,7 @@
               <w:rPr>
                 <w:rFonts w:ascii="Times New Roman" w:hAnsi="Times New Roman" w:cs="Times New Roman"/>
               </w:rPr>
-              <w:t xml:space="preserve">(Configuration </w:t>
-            </w:r>
-            <w:proofErr w:type="spellStart"/>
-            <w:r>
-              <w:rPr>
-                <w:rFonts w:ascii="Times New Roman" w:hAnsi="Times New Roman" w:cs="Times New Roman"/>
-              </w:rPr>
-              <w:t>Item</w:t>
-            </w:r>
-            <w:proofErr w:type="spellEnd"/>
-            <w:r>
-              <w:rPr>
-                <w:rFonts w:ascii="Times New Roman" w:hAnsi="Times New Roman" w:cs="Times New Roman"/>
-              </w:rPr>
-              <w:t>) elemento bajo gestión de Configuración.</w:t>
+              <w:t>(Configuration Item) elemento bajo gestión de Configuración.</w:t>
             </w:r>
           </w:p>
         </w:tc>
@@ -2145,21 +2178,7 @@
               <w:rPr>
                 <w:rFonts w:ascii="Times New Roman" w:hAnsi="Times New Roman" w:cs="Times New Roman"/>
               </w:rPr>
-              <w:t xml:space="preserve">(Software Change </w:t>
-            </w:r>
-            <w:proofErr w:type="spellStart"/>
-            <w:r>
-              <w:rPr>
-                <w:rFonts w:ascii="Times New Roman" w:hAnsi="Times New Roman" w:cs="Times New Roman"/>
-              </w:rPr>
-              <w:t>Authorization</w:t>
-            </w:r>
-            <w:proofErr w:type="spellEnd"/>
-            <w:r>
-              <w:rPr>
-                <w:rFonts w:ascii="Times New Roman" w:hAnsi="Times New Roman" w:cs="Times New Roman"/>
-              </w:rPr>
-              <w:t>) Autorización de Cambio en el Software.</w:t>
+              <w:t>(Software Change Authorization) Autorización de Cambio en el Software.</w:t>
             </w:r>
           </w:p>
         </w:tc>
@@ -2324,35 +2343,7 @@
               <w:rPr>
                 <w:rFonts w:ascii="Times New Roman" w:hAnsi="Times New Roman" w:cs="Times New Roman"/>
               </w:rPr>
-              <w:t>(</w:t>
-            </w:r>
-            <w:proofErr w:type="spellStart"/>
-            <w:r>
-              <w:rPr>
-                <w:rFonts w:ascii="Times New Roman" w:hAnsi="Times New Roman" w:cs="Times New Roman"/>
-              </w:rPr>
-              <w:t>System</w:t>
-            </w:r>
-            <w:proofErr w:type="spellEnd"/>
-            <w:r>
-              <w:rPr>
-                <w:rFonts w:ascii="Times New Roman" w:hAnsi="Times New Roman" w:cs="Times New Roman"/>
-              </w:rPr>
-              <w:t xml:space="preserve">/Software Change </w:t>
-            </w:r>
-            <w:proofErr w:type="spellStart"/>
-            <w:r>
-              <w:rPr>
-                <w:rFonts w:ascii="Times New Roman" w:hAnsi="Times New Roman" w:cs="Times New Roman"/>
-              </w:rPr>
-              <w:t>Request</w:t>
-            </w:r>
-            <w:proofErr w:type="spellEnd"/>
-            <w:r>
-              <w:rPr>
-                <w:rFonts w:ascii="Times New Roman" w:hAnsi="Times New Roman" w:cs="Times New Roman"/>
-              </w:rPr>
-              <w:t>) Petición de Cambio en el Sistema/Software.</w:t>
+              <w:t>(System/Software Change Request) Petición de Cambio en el Sistema/Software.</w:t>
             </w:r>
           </w:p>
         </w:tc>
@@ -2407,35 +2398,7 @@
               <w:rPr>
                 <w:rFonts w:ascii="Times New Roman" w:hAnsi="Times New Roman" w:cs="Times New Roman"/>
               </w:rPr>
-              <w:t xml:space="preserve">(Software </w:t>
-            </w:r>
-            <w:proofErr w:type="spellStart"/>
-            <w:r>
-              <w:rPr>
-                <w:rFonts w:ascii="Times New Roman" w:hAnsi="Times New Roman" w:cs="Times New Roman"/>
-              </w:rPr>
-              <w:t>Quality</w:t>
-            </w:r>
-            <w:proofErr w:type="spellEnd"/>
-            <w:r>
-              <w:rPr>
-                <w:rFonts w:ascii="Times New Roman" w:hAnsi="Times New Roman" w:cs="Times New Roman"/>
-              </w:rPr>
-              <w:t xml:space="preserve"> </w:t>
-            </w:r>
-            <w:proofErr w:type="spellStart"/>
-            <w:r>
-              <w:rPr>
-                <w:rFonts w:ascii="Times New Roman" w:hAnsi="Times New Roman" w:cs="Times New Roman"/>
-              </w:rPr>
-              <w:t>Assurance</w:t>
-            </w:r>
-            <w:proofErr w:type="spellEnd"/>
-            <w:r>
-              <w:rPr>
-                <w:rFonts w:ascii="Times New Roman" w:hAnsi="Times New Roman" w:cs="Times New Roman"/>
-              </w:rPr>
-              <w:t>) Aseguramiento de la Calidad del Software.</w:t>
+              <w:t>(Software Quality Assurance) Aseguramiento de la Calidad del Software.</w:t>
             </w:r>
           </w:p>
         </w:tc>
@@ -2573,9 +2536,9 @@
           <w:rFonts w:cs="Times New Roman"/>
         </w:rPr>
       </w:pPr>
-      <w:bookmarkStart w:id="6" w:name="_l9gx1kaxqow" w:colFirst="0" w:colLast="0"/>
-      <w:bookmarkStart w:id="7" w:name="_Toc482011212"/>
-      <w:bookmarkEnd w:id="6"/>
+      <w:bookmarkStart w:id="5" w:name="_l9gx1kaxqow" w:colFirst="0" w:colLast="0"/>
+      <w:bookmarkStart w:id="6" w:name="_Toc482011212"/>
+      <w:bookmarkEnd w:id="5"/>
       <w:r>
         <w:rPr>
           <w:rFonts w:cs="Times New Roman"/>
@@ -2583,16 +2546,16 @@
         <w:lastRenderedPageBreak/>
         <w:t>Asignación de roles del CM Plan</w:t>
       </w:r>
+      <w:bookmarkEnd w:id="6"/>
+    </w:p>
+    <w:p>
+      <w:pPr>
+        <w:rPr>
+          <w:rFonts w:ascii="Times New Roman" w:hAnsi="Times New Roman" w:cs="Times New Roman"/>
+        </w:rPr>
+      </w:pPr>
+      <w:bookmarkStart w:id="7" w:name="_kxwm71ophwnb" w:colFirst="0" w:colLast="0"/>
       <w:bookmarkEnd w:id="7"/>
-    </w:p>
-    <w:p>
-      <w:pPr>
-        <w:rPr>
-          <w:rFonts w:ascii="Times New Roman" w:hAnsi="Times New Roman" w:cs="Times New Roman"/>
-        </w:rPr>
-      </w:pPr>
-      <w:bookmarkStart w:id="8" w:name="_kxwm71ophwnb" w:colFirst="0" w:colLast="0"/>
-      <w:bookmarkEnd w:id="8"/>
       <w:r>
         <w:rPr>
           <w:rFonts w:ascii="Times New Roman" w:hAnsi="Times New Roman" w:cs="Times New Roman"/>
@@ -2853,16 +2816,16 @@
           <w:rFonts w:cs="Times New Roman"/>
         </w:rPr>
       </w:pPr>
-      <w:bookmarkStart w:id="9" w:name="_3j35yirrsqwh" w:colFirst="0" w:colLast="0"/>
-      <w:bookmarkStart w:id="10" w:name="_Toc482011213"/>
+      <w:bookmarkStart w:id="8" w:name="_3j35yirrsqwh" w:colFirst="0" w:colLast="0"/>
+      <w:bookmarkStart w:id="9" w:name="_Toc482011213"/>
+      <w:bookmarkEnd w:id="8"/>
+      <w:r>
+        <w:rPr>
+          <w:rFonts w:cs="Times New Roman"/>
+        </w:rPr>
+        <w:t>Responsabilidades de la gestión de configuraciones</w:t>
+      </w:r>
       <w:bookmarkEnd w:id="9"/>
-      <w:r>
-        <w:rPr>
-          <w:rFonts w:cs="Times New Roman"/>
-        </w:rPr>
-        <w:t>Responsabilidades de la gestión de configuraciones</w:t>
-      </w:r>
-      <w:bookmarkEnd w:id="10"/>
     </w:p>
     <w:tbl>
       <w:tblPr>
@@ -3238,21 +3201,7 @@
               <w:rPr>
                 <w:rFonts w:ascii="Times New Roman" w:hAnsi="Times New Roman" w:cs="Times New Roman"/>
               </w:rPr>
-              <w:t xml:space="preserve">Asegurar la integridad y seguimiento del producto en los </w:t>
-            </w:r>
-            <w:proofErr w:type="spellStart"/>
-            <w:r>
-              <w:rPr>
-                <w:rFonts w:ascii="Times New Roman" w:hAnsi="Times New Roman" w:cs="Times New Roman"/>
-              </w:rPr>
-              <w:t>items</w:t>
-            </w:r>
-            <w:proofErr w:type="spellEnd"/>
-            <w:r>
-              <w:rPr>
-                <w:rFonts w:ascii="Times New Roman" w:hAnsi="Times New Roman" w:cs="Times New Roman"/>
-              </w:rPr>
-              <w:t xml:space="preserve"> de configuración adquiridos por el equipo.</w:t>
+              <w:t>Asegurar la integridad y seguimiento del producto en los items de configuración adquiridos por el equipo.</w:t>
             </w:r>
           </w:p>
           <w:p>
@@ -3307,8 +3256,8 @@
       <w:pPr>
         <w:pStyle w:val="Estilo1"/>
       </w:pPr>
-      <w:bookmarkStart w:id="11" w:name="_blojki48p38v" w:colFirst="0" w:colLast="0"/>
-      <w:bookmarkEnd w:id="11"/>
+      <w:bookmarkStart w:id="10" w:name="_blojki48p38v" w:colFirst="0" w:colLast="0"/>
+      <w:bookmarkEnd w:id="10"/>
     </w:p>
     <w:p>
       <w:pPr>
@@ -3319,12 +3268,12 @@
       <w:pPr>
         <w:pStyle w:val="Estilo1"/>
       </w:pPr>
-      <w:bookmarkStart w:id="12" w:name="_Toc482011214"/>
+      <w:bookmarkStart w:id="11" w:name="_Toc482011214"/>
       <w:r>
         <w:lastRenderedPageBreak/>
         <w:t>Herramientas de SCM</w:t>
       </w:r>
-      <w:bookmarkEnd w:id="12"/>
+      <w:bookmarkEnd w:id="11"/>
     </w:p>
     <w:p>
       <w:pPr>
@@ -3337,8 +3286,8 @@
           <w:rFonts w:ascii="Times New Roman" w:hAnsi="Times New Roman" w:cs="Times New Roman"/>
         </w:rPr>
       </w:pPr>
-      <w:bookmarkStart w:id="13" w:name="_o8gqfhcf5qp5" w:colFirst="0" w:colLast="0"/>
-      <w:bookmarkEnd w:id="13"/>
+      <w:bookmarkStart w:id="12" w:name="_o8gqfhcf5qp5" w:colFirst="0" w:colLast="0"/>
+      <w:bookmarkEnd w:id="12"/>
       <w:r>
         <w:rPr>
           <w:rFonts w:ascii="Times New Roman" w:hAnsi="Times New Roman" w:cs="Times New Roman"/>
@@ -3384,68 +3333,6 @@
     </w:p>
     <w:p>
       <w:pPr>
-        <w:jc w:val="both"/>
-        <w:rPr>
-          <w:rFonts w:ascii="Times New Roman" w:hAnsi="Times New Roman" w:cs="Times New Roman"/>
-        </w:rPr>
-      </w:pPr>
-    </w:p>
-    <w:p>
-      <w:pPr>
-        <w:pStyle w:val="Prrafodelista"/>
-        <w:numPr>
-          <w:ilvl w:val="0"/>
-          <w:numId w:val="15"/>
-        </w:numPr>
-        <w:rPr>
-          <w:rFonts w:ascii="Times New Roman" w:hAnsi="Times New Roman" w:cs="Times New Roman"/>
-        </w:rPr>
-      </w:pPr>
-      <w:r>
-        <w:rPr>
-          <w:rFonts w:ascii="Times New Roman" w:hAnsi="Times New Roman" w:cs="Times New Roman"/>
-        </w:rPr>
-        <w:t xml:space="preserve">Integración continúa: </w:t>
-      </w:r>
-      <w:hyperlink r:id="rId10">
-        <w:r>
-          <w:rPr>
-            <w:rFonts w:ascii="Times New Roman" w:hAnsi="Times New Roman" w:cs="Times New Roman"/>
-            <w:color w:val="1155CC"/>
-            <w:u w:val="single"/>
-          </w:rPr>
-          <w:t>https://travis-ci.org/</w:t>
-        </w:r>
-      </w:hyperlink>
-      <w:r>
-        <w:rPr>
-          <w:rFonts w:ascii="Times New Roman" w:hAnsi="Times New Roman" w:cs="Times New Roman"/>
-        </w:rPr>
-        <w:br/>
-        <w:t>Es un servicio de integración continua, que se utiliza para construir y probar proyectos</w:t>
-      </w:r>
-      <w:r>
-        <w:rPr>
-          <w:rFonts w:ascii="Times New Roman" w:hAnsi="Times New Roman" w:cs="Times New Roman"/>
-        </w:rPr>
-        <w:t xml:space="preserve"> de software alojados en GitHub</w:t>
-      </w:r>
-      <w:r>
-        <w:rPr>
-          <w:rFonts w:ascii="Times New Roman" w:hAnsi="Times New Roman" w:cs="Times New Roman"/>
-        </w:rPr>
-        <w:t xml:space="preserve">. </w:t>
-      </w:r>
-      <w:r>
-        <w:rPr>
-          <w:rFonts w:ascii="Times New Roman" w:hAnsi="Times New Roman" w:cs="Times New Roman"/>
-        </w:rPr>
-        <w:br/>
-        <w:t>Las construcciones se activan automáticamente en función de los cambios en el repositorio.</w:t>
-      </w:r>
-    </w:p>
-    <w:p>
-      <w:pPr>
         <w:rPr>
           <w:rFonts w:ascii="Times New Roman" w:hAnsi="Times New Roman" w:cs="Times New Roman"/>
           <w:b/>
@@ -3453,56 +3340,56 @@
           <w:szCs w:val="34"/>
         </w:rPr>
       </w:pPr>
-      <w:r>
-        <w:rPr>
-          <w:rFonts w:ascii="Times New Roman" w:hAnsi="Times New Roman" w:cs="Times New Roman"/>
-        </w:rPr>
-        <w:t xml:space="preserve"> </w:t>
-      </w:r>
     </w:p>
     <w:p>
       <w:pPr>
         <w:pStyle w:val="Estilo1"/>
       </w:pPr>
-      <w:bookmarkStart w:id="14" w:name="_2zlj6iyt620y" w:colFirst="0" w:colLast="0"/>
-      <w:bookmarkStart w:id="15" w:name="_Toc482011215"/>
+      <w:bookmarkStart w:id="13" w:name="_2zlj6iyt620y" w:colFirst="0" w:colLast="0"/>
+      <w:bookmarkStart w:id="14" w:name="_Toc482011215"/>
+      <w:bookmarkEnd w:id="13"/>
+      <w:r>
+        <w:t>Control de Cambios</w:t>
+      </w:r>
       <w:bookmarkEnd w:id="14"/>
-      <w:r>
-        <w:t>Control de Cambios</w:t>
-      </w:r>
+    </w:p>
+    <w:p>
+      <w:pPr>
+        <w:rPr>
+          <w:rFonts w:ascii="Times New Roman" w:hAnsi="Times New Roman" w:cs="Times New Roman"/>
+        </w:rPr>
+      </w:pPr>
+    </w:p>
+    <w:p>
+      <w:pPr>
+        <w:rPr>
+          <w:rFonts w:ascii="Times New Roman" w:hAnsi="Times New Roman" w:cs="Times New Roman"/>
+        </w:rPr>
+      </w:pPr>
+      <w:r>
+        <w:rPr>
+          <w:rFonts w:ascii="Times New Roman" w:hAnsi="Times New Roman" w:cs="Times New Roman"/>
+        </w:rPr>
+        <w:t>Los cambios incluyen cambios internos en el enfoque documentado original debido a la simulación o resultados de pruebas o peticiones externas de cambios en las características o funciones.</w:t>
+      </w:r>
+    </w:p>
+    <w:p>
+      <w:pPr>
+        <w:pStyle w:val="Estilo2"/>
+        <w:rPr>
+          <w:lang w:val="en-US"/>
+        </w:rPr>
+      </w:pPr>
+      <w:bookmarkStart w:id="15" w:name="_7paizkmss26i" w:colFirst="0" w:colLast="0"/>
+      <w:bookmarkStart w:id="16" w:name="_Toc482011216"/>
       <w:bookmarkEnd w:id="15"/>
-    </w:p>
-    <w:p>
-      <w:pPr>
-        <w:rPr>
-          <w:rFonts w:ascii="Times New Roman" w:hAnsi="Times New Roman" w:cs="Times New Roman"/>
-        </w:rPr>
-      </w:pPr>
-    </w:p>
-    <w:p>
-      <w:pPr>
-        <w:rPr>
-          <w:rFonts w:ascii="Times New Roman" w:hAnsi="Times New Roman" w:cs="Times New Roman"/>
-        </w:rPr>
-      </w:pPr>
-      <w:r>
-        <w:rPr>
-          <w:rFonts w:ascii="Times New Roman" w:hAnsi="Times New Roman" w:cs="Times New Roman"/>
-        </w:rPr>
-        <w:t>Los cambios incluyen cambios internos en el enfoque documentado original debido a la simulación o resultados de pruebas o peticiones externas de cambios en las características o funciones.</w:t>
-      </w:r>
-    </w:p>
-    <w:p>
-      <w:pPr>
-        <w:pStyle w:val="Estilo2"/>
-      </w:pPr>
-      <w:bookmarkStart w:id="16" w:name="_7paizkmss26i" w:colFirst="0" w:colLast="0"/>
-      <w:bookmarkStart w:id="17" w:name="_Toc482011216"/>
+      <w:r>
+        <w:rPr>
+          <w:lang w:val="en-US"/>
+        </w:rPr>
+        <w:t>Technical CCB (Change Control Board)</w:t>
+      </w:r>
       <w:bookmarkEnd w:id="16"/>
-      <w:r>
-        <w:t>Technical CCB (Change Control Board)</w:t>
-      </w:r>
-      <w:bookmarkEnd w:id="17"/>
     </w:p>
     <w:p>
       <w:pPr>
@@ -3547,8 +3434,8 @@
           <w:szCs w:val="22"/>
         </w:rPr>
       </w:pPr>
-      <w:bookmarkStart w:id="18" w:name="_ccyov86j1jfx" w:colFirst="0" w:colLast="0"/>
-      <w:bookmarkEnd w:id="18"/>
+      <w:bookmarkStart w:id="17" w:name="_ccyov86j1jfx" w:colFirst="0" w:colLast="0"/>
+      <w:bookmarkEnd w:id="17"/>
     </w:p>
     <w:p>
       <w:pPr>
@@ -3868,8 +3755,8 @@
           <w:szCs w:val="22"/>
         </w:rPr>
       </w:pPr>
-      <w:bookmarkStart w:id="19" w:name="_dfhaau2mksxc" w:colFirst="0" w:colLast="0"/>
-      <w:bookmarkEnd w:id="19"/>
+      <w:bookmarkStart w:id="18" w:name="_dfhaau2mksxc" w:colFirst="0" w:colLast="0"/>
+      <w:bookmarkEnd w:id="18"/>
     </w:p>
     <w:p>
       <w:pPr>
@@ -3910,7 +3797,6 @@
           <w:sz w:val="22"/>
           <w:szCs w:val="22"/>
         </w:rPr>
-        <w:lastRenderedPageBreak/>
         <w:t>Frecuencia</w:t>
       </w:r>
     </w:p>
@@ -4020,6 +3906,7 @@
               <w:rPr>
                 <w:rFonts w:ascii="Times New Roman" w:hAnsi="Times New Roman" w:cs="Times New Roman"/>
               </w:rPr>
+              <w:lastRenderedPageBreak/>
               <w:t>DomoLinx  CCB</w:t>
             </w:r>
           </w:p>
@@ -4070,13 +3957,13 @@
       <w:pPr>
         <w:pStyle w:val="Estilo2"/>
       </w:pPr>
-      <w:bookmarkStart w:id="20" w:name="_dokbc6vpfr2s" w:colFirst="0" w:colLast="0"/>
-      <w:bookmarkStart w:id="21" w:name="_Toc482011217"/>
+      <w:bookmarkStart w:id="19" w:name="_dokbc6vpfr2s" w:colFirst="0" w:colLast="0"/>
+      <w:bookmarkStart w:id="20" w:name="_Toc482011217"/>
+      <w:bookmarkEnd w:id="19"/>
+      <w:r>
+        <w:t>Herramienta de Gestión de Cambio</w:t>
+      </w:r>
       <w:bookmarkEnd w:id="20"/>
-      <w:r>
-        <w:t>Herramienta de Gestión de Cambio</w:t>
-      </w:r>
-      <w:bookmarkEnd w:id="21"/>
     </w:p>
     <w:p>
       <w:pPr>
@@ -4090,21 +3977,12 @@
         </w:rPr>
         <w:t>Se utilizará la sección "</w:t>
       </w:r>
-      <w:proofErr w:type="spellStart"/>
       <w:r>
         <w:rPr>
           <w:rFonts w:ascii="Times New Roman" w:hAnsi="Times New Roman" w:cs="Times New Roman"/>
           <w:i/>
         </w:rPr>
-        <w:t>Issues</w:t>
-      </w:r>
-      <w:proofErr w:type="spellEnd"/>
-      <w:r>
-        <w:rPr>
-          <w:rFonts w:ascii="Times New Roman" w:hAnsi="Times New Roman" w:cs="Times New Roman"/>
-          <w:i/>
-        </w:rPr>
-        <w:t xml:space="preserve">" </w:t>
+        <w:t xml:space="preserve">Issues" </w:t>
       </w:r>
       <w:r>
         <w:rPr>
@@ -4112,7 +3990,7 @@
         </w:rPr>
         <w:t xml:space="preserve">de GitHub para recibir pedidos de cambio, organizar mediante prioridades y aceptar o no el cambio requerido, a través del enlace </w:t>
       </w:r>
-      <w:hyperlink r:id="rId11">
+      <w:hyperlink r:id="rId10">
         <w:r>
           <w:rPr>
             <w:rFonts w:ascii="Times New Roman" w:hAnsi="Times New Roman" w:cs="Times New Roman"/>
@@ -4138,10 +4016,10 @@
           <w:szCs w:val="22"/>
         </w:rPr>
       </w:pPr>
-      <w:bookmarkStart w:id="22" w:name="_cc0wpipy4dgl" w:colFirst="0" w:colLast="0"/>
-      <w:bookmarkStart w:id="23" w:name="_vwj8txv3vjmx" w:colFirst="0" w:colLast="0"/>
+      <w:bookmarkStart w:id="21" w:name="_cc0wpipy4dgl" w:colFirst="0" w:colLast="0"/>
+      <w:bookmarkStart w:id="22" w:name="_vwj8txv3vjmx" w:colFirst="0" w:colLast="0"/>
+      <w:bookmarkEnd w:id="21"/>
       <w:bookmarkEnd w:id="22"/>
-      <w:bookmarkEnd w:id="23"/>
     </w:p>
     <w:p>
       <w:pPr>
@@ -4195,7 +4073,7 @@
                     <pic:cNvPicPr preferRelativeResize="0"/>
                   </pic:nvPicPr>
                   <pic:blipFill>
-                    <a:blip r:embed="rId12"/>
+                    <a:blip r:embed="rId11"/>
                     <a:srcRect/>
                     <a:stretch>
                       <a:fillRect/>
@@ -4233,8 +4111,8 @@
           <w:szCs w:val="22"/>
         </w:rPr>
       </w:pPr>
-      <w:bookmarkStart w:id="24" w:name="_vfnpq6gle5vo" w:colFirst="0" w:colLast="0"/>
-      <w:bookmarkEnd w:id="24"/>
+      <w:bookmarkStart w:id="23" w:name="_vfnpq6gle5vo" w:colFirst="0" w:colLast="0"/>
+      <w:bookmarkEnd w:id="23"/>
     </w:p>
     <w:p>
       <w:pPr>
@@ -4259,46 +4137,46 @@
           <w:sz w:val="22"/>
           <w:szCs w:val="22"/>
         </w:rPr>
+        <w:t>Consideraciones</w:t>
+      </w:r>
+    </w:p>
+    <w:p>
+      <w:pPr>
+        <w:rPr>
+          <w:rFonts w:ascii="Times New Roman" w:hAnsi="Times New Roman" w:cs="Times New Roman"/>
+        </w:rPr>
+      </w:pPr>
+      <w:r>
+        <w:rPr>
+          <w:rFonts w:ascii="Times New Roman" w:hAnsi="Times New Roman" w:cs="Times New Roman"/>
+        </w:rPr>
+        <w:t>El "</w:t>
+      </w:r>
+      <w:r>
+        <w:rPr>
+          <w:rFonts w:ascii="Times New Roman" w:hAnsi="Times New Roman" w:cs="Times New Roman"/>
+          <w:i/>
+        </w:rPr>
+        <w:t xml:space="preserve">Issue-Coordinator" </w:t>
+      </w:r>
+      <w:r>
+        <w:rPr>
+          <w:rFonts w:ascii="Times New Roman" w:hAnsi="Times New Roman" w:cs="Times New Roman"/>
+        </w:rPr>
+        <w:t>será el encargado de determinar si el CR es duplicado de otro CR, en cuyo caso será etiquetado como duplicado en la herramienta.</w:t>
+      </w:r>
+    </w:p>
+    <w:p>
+      <w:pPr>
+        <w:rPr>
+          <w:rFonts w:ascii="Times New Roman" w:hAnsi="Times New Roman" w:cs="Times New Roman"/>
+        </w:rPr>
+      </w:pPr>
+      <w:r>
+        <w:rPr>
+          <w:rFonts w:ascii="Times New Roman" w:hAnsi="Times New Roman" w:cs="Times New Roman"/>
+        </w:rPr>
         <w:lastRenderedPageBreak/>
-        <w:t>Consideraciones</w:t>
-      </w:r>
-    </w:p>
-    <w:p>
-      <w:pPr>
-        <w:rPr>
-          <w:rFonts w:ascii="Times New Roman" w:hAnsi="Times New Roman" w:cs="Times New Roman"/>
-        </w:rPr>
-      </w:pPr>
-      <w:r>
-        <w:rPr>
-          <w:rFonts w:ascii="Times New Roman" w:hAnsi="Times New Roman" w:cs="Times New Roman"/>
-        </w:rPr>
-        <w:t>El "</w:t>
-      </w:r>
-      <w:r>
-        <w:rPr>
-          <w:rFonts w:ascii="Times New Roman" w:hAnsi="Times New Roman" w:cs="Times New Roman"/>
-          <w:i/>
-        </w:rPr>
-        <w:t xml:space="preserve">Issue-Coordinator" </w:t>
-      </w:r>
-      <w:r>
-        <w:rPr>
-          <w:rFonts w:ascii="Times New Roman" w:hAnsi="Times New Roman" w:cs="Times New Roman"/>
-        </w:rPr>
-        <w:t>será el encargado de determinar si el CR es duplicado de otro CR, en cuyo caso será etiquetado como duplicado en la herramienta.</w:t>
-      </w:r>
-    </w:p>
-    <w:p>
-      <w:pPr>
-        <w:rPr>
-          <w:rFonts w:ascii="Times New Roman" w:hAnsi="Times New Roman" w:cs="Times New Roman"/>
-        </w:rPr>
-      </w:pPr>
-      <w:r>
-        <w:rPr>
-          <w:rFonts w:ascii="Times New Roman" w:hAnsi="Times New Roman" w:cs="Times New Roman"/>
-        </w:rPr>
         <w:t>Si un CR ya fue discutido en la CCB, éste será automáticamente rechazado. Un CR será rechazado después de que los miembros CCB están de acuerdo.</w:t>
       </w:r>
     </w:p>
@@ -4338,37 +4216,53 @@
         </w:rPr>
         <w:t xml:space="preserve"> </w:t>
       </w:r>
-      <w:bookmarkStart w:id="25" w:name="_bztelkor45ti" w:colFirst="0" w:colLast="0"/>
-      <w:bookmarkStart w:id="26" w:name="_Toc482011218"/>
+      <w:bookmarkStart w:id="24" w:name="_bztelkor45ti" w:colFirst="0" w:colLast="0"/>
+      <w:bookmarkStart w:id="25" w:name="_Toc482011218"/>
+      <w:bookmarkEnd w:id="24"/>
+      <w:r>
+        <w:t>Identificación de las Configuraciones</w:t>
+      </w:r>
       <w:bookmarkEnd w:id="25"/>
-      <w:r>
-        <w:t>Identificación de las Configuraciones</w:t>
-      </w:r>
+    </w:p>
+    <w:p>
+      <w:pPr>
+        <w:pStyle w:val="Estilo1"/>
+        <w:rPr>
+          <w:rFonts w:cs="Times New Roman"/>
+          <w:b w:val="0"/>
+          <w:sz w:val="24"/>
+          <w:szCs w:val="24"/>
+          <w:u w:val="none"/>
+        </w:rPr>
+      </w:pPr>
+      <w:r>
+        <w:rPr>
+          <w:rFonts w:cs="Times New Roman"/>
+          <w:b w:val="0"/>
+          <w:sz w:val="24"/>
+          <w:szCs w:val="24"/>
+          <w:u w:val="none"/>
+        </w:rPr>
+        <w:t>Esquema de directorios</w:t>
+      </w:r>
+    </w:p>
+    <w:p>
+      <w:pPr>
+        <w:rPr>
+          <w:rFonts w:ascii="Times New Roman" w:hAnsi="Times New Roman" w:cs="Times New Roman"/>
+        </w:rPr>
+      </w:pPr>
+      <w:r>
+        <w:rPr>
+          <w:rFonts w:ascii="Times New Roman" w:hAnsi="Times New Roman" w:cs="Times New Roman"/>
+        </w:rPr>
+        <w:t xml:space="preserve"> </w:t>
+      </w:r>
+      <w:bookmarkStart w:id="26" w:name="_GoBack"/>
       <w:bookmarkEnd w:id="26"/>
     </w:p>
     <w:p>
       <w:pPr>
-        <w:pStyle w:val="Estilo1"/>
-        <w:rPr>
-          <w:rFonts w:cs="Times New Roman"/>
-        </w:rPr>
-      </w:pPr>
-    </w:p>
-    <w:p>
-      <w:pPr>
-        <w:rPr>
-          <w:rFonts w:ascii="Times New Roman" w:hAnsi="Times New Roman" w:cs="Times New Roman"/>
-        </w:rPr>
-      </w:pPr>
-      <w:r>
-        <w:rPr>
-          <w:rFonts w:ascii="Times New Roman" w:hAnsi="Times New Roman" w:cs="Times New Roman"/>
-        </w:rPr>
-        <w:t xml:space="preserve"> </w:t>
-      </w:r>
-    </w:p>
-    <w:p>
-      <w:pPr>
         <w:rPr>
           <w:rFonts w:ascii="Times New Roman" w:hAnsi="Times New Roman" w:cs="Times New Roman"/>
         </w:rPr>
@@ -4379,28 +4273,24 @@
           <w:noProof/>
         </w:rPr>
         <w:drawing>
-          <wp:anchor distT="0" distB="0" distL="114300" distR="114300" simplePos="0" relativeHeight="251662848" behindDoc="0" locked="0" layoutInCell="1" allowOverlap="1">
-            <wp:simplePos x="0" y="0"/>
-            <wp:positionH relativeFrom="column">
-              <wp:posOffset>-1551</wp:posOffset>
-            </wp:positionH>
-            <wp:positionV relativeFrom="paragraph">
-              <wp:posOffset>-5198</wp:posOffset>
-            </wp:positionV>
-            <wp:extent cx="5835975" cy="2755900"/>
-            <wp:effectExtent l="0" t="0" r="0" b="6350"/>
-            <wp:wrapTopAndBottom/>
-            <wp:docPr id="1" name="image3.png"/>
-            <wp:cNvGraphicFramePr/>
+          <wp:inline distT="0" distB="0" distL="0" distR="0">
+            <wp:extent cx="5829300" cy="2886075"/>
+            <wp:effectExtent l="0" t="0" r="0" b="9525"/>
+            <wp:docPr id="4" name="Imagen 4" descr="D:\Google Drive\Ingenieria de Software\Linces 2017\Aportes de David al TP final de SW\paqDomoLinx.png"/>
+            <wp:cNvGraphicFramePr>
+              <a:graphicFrameLocks xmlns:a="http://schemas.openxmlformats.org/drawingml/2006/main" noChangeAspect="1"/>
+            </wp:cNvGraphicFramePr>
             <a:graphic xmlns:a="http://schemas.openxmlformats.org/drawingml/2006/main">
               <a:graphicData uri="http://schemas.openxmlformats.org/drawingml/2006/picture">
                 <pic:pic xmlns:pic="http://schemas.openxmlformats.org/drawingml/2006/picture">
                   <pic:nvPicPr>
-                    <pic:cNvPr id="0" name="image3.png"/>
-                    <pic:cNvPicPr preferRelativeResize="0"/>
+                    <pic:cNvPr id="0" name="Picture 1" descr="D:\Google Drive\Ingenieria de Software\Linces 2017\Aportes de David al TP final de SW\paqDomoLinx.png"/>
+                    <pic:cNvPicPr>
+                      <a:picLocks noChangeAspect="1" noChangeArrowheads="1"/>
+                    </pic:cNvPicPr>
                   </pic:nvPicPr>
                   <pic:blipFill>
-                    <a:blip r:embed="rId13">
+                    <a:blip r:embed="rId12" cstate="print">
                       <a:extLst>
                         <a:ext uri="{28A0092B-C50C-407E-A947-70E740481C1C}">
                           <a14:useLocalDpi xmlns:a14="http://schemas.microsoft.com/office/drawing/2010/main" val="0"/>
@@ -4412,20 +4302,23 @@
                       <a:fillRect/>
                     </a:stretch>
                   </pic:blipFill>
-                  <pic:spPr>
+                  <pic:spPr bwMode="auto">
                     <a:xfrm>
                       <a:off x="0" y="0"/>
-                      <a:ext cx="5835975" cy="2755900"/>
+                      <a:ext cx="5829300" cy="2886075"/>
                     </a:xfrm>
                     <a:prstGeom prst="rect">
                       <a:avLst/>
                     </a:prstGeom>
-                    <a:ln/>
+                    <a:noFill/>
+                    <a:ln>
+                      <a:noFill/>
+                    </a:ln>
                   </pic:spPr>
                 </pic:pic>
               </a:graphicData>
             </a:graphic>
-          </wp:anchor>
+          </wp:inline>
         </w:drawing>
       </w:r>
     </w:p>
@@ -4436,6 +4329,11 @@
       <w:bookmarkStart w:id="27" w:name="_ksv3yo2hde8c" w:colFirst="0" w:colLast="0"/>
       <w:bookmarkStart w:id="28" w:name="_Toc482011219"/>
       <w:bookmarkEnd w:id="27"/>
+    </w:p>
+    <w:p>
+      <w:pPr>
+        <w:pStyle w:val="Estilo2"/>
+      </w:pPr>
       <w:r>
         <w:t>Equipos de trabajo</w:t>
       </w:r>
@@ -4570,7 +4468,6 @@
         <w:rPr>
           <w:rFonts w:ascii="Times New Roman" w:hAnsi="Times New Roman" w:cs="Times New Roman"/>
         </w:rPr>
-        <w:lastRenderedPageBreak/>
         <w:t>B comienza en 0 y aumenta según se agregan funcionalidades nuevas.</w:t>
       </w:r>
     </w:p>
@@ -4607,6 +4504,7 @@
         <w:rPr>
           <w:rFonts w:cs="Times New Roman"/>
         </w:rPr>
+        <w:lastRenderedPageBreak/>
         <w:t>Esquema de ramas</w:t>
       </w:r>
       <w:bookmarkEnd w:id="33"/>
@@ -4690,7 +4588,7 @@
                     <pic:cNvPicPr preferRelativeResize="0"/>
                   </pic:nvPicPr>
                   <pic:blipFill>
-                    <a:blip r:embed="rId14"/>
+                    <a:blip r:embed="rId13"/>
                     <a:srcRect/>
                     <a:stretch>
                       <a:fillRect/>
@@ -4838,21 +4736,7 @@
         <w:rPr>
           <w:rFonts w:ascii="Times New Roman" w:hAnsi="Times New Roman" w:cs="Times New Roman"/>
         </w:rPr>
-        <w:t xml:space="preserve">Durante el desarrollo del software, los equipos deberán trabajar coordinadamente sobre módulos específicos del código. Los miembros de cada equipo se organizarán entre sí para hacer modificaciones a un mismo archivo dentro del módulo de trabajo, y el último integrante en hacer </w:t>
-      </w:r>
-      <w:proofErr w:type="spellStart"/>
-      <w:r>
-        <w:rPr>
-          <w:rFonts w:ascii="Times New Roman" w:hAnsi="Times New Roman" w:cs="Times New Roman"/>
-        </w:rPr>
-        <w:t>merge</w:t>
-      </w:r>
-      <w:proofErr w:type="spellEnd"/>
-      <w:r>
-        <w:rPr>
-          <w:rFonts w:ascii="Times New Roman" w:hAnsi="Times New Roman" w:cs="Times New Roman"/>
-        </w:rPr>
-        <w:t xml:space="preserve"> será el responsable por los conflictos que pudieren resultar de su modificación.</w:t>
+        <w:t>Durante el desarrollo del software, los equipos deberán trabajar coordinadamente sobre módulos específicos del código. Los miembros de cada equipo se organizarán entre sí para hacer modificaciones a un mismo archivo dentro del módulo de trabajo, y el último integrante en hacer merge será el responsable por los conflictos que pudieren resultar de su modificación.</w:t>
       </w:r>
     </w:p>
     <w:p>
@@ -4902,21 +4786,7 @@
         <w:rPr>
           <w:rFonts w:ascii="Times New Roman" w:hAnsi="Times New Roman" w:cs="Times New Roman"/>
         </w:rPr>
-        <w:t xml:space="preserve">Los </w:t>
-      </w:r>
-      <w:proofErr w:type="spellStart"/>
-      <w:r>
-        <w:rPr>
-          <w:rFonts w:ascii="Times New Roman" w:hAnsi="Times New Roman" w:cs="Times New Roman"/>
-        </w:rPr>
-        <w:t>releases</w:t>
-      </w:r>
-      <w:proofErr w:type="spellEnd"/>
-      <w:r>
-        <w:rPr>
-          <w:rFonts w:ascii="Times New Roman" w:hAnsi="Times New Roman" w:cs="Times New Roman"/>
-        </w:rPr>
-        <w:t xml:space="preserve">  serán provistos a través de enlaces de descarga directa, con instrucciones de instalación y manual de usuario.</w:t>
+        <w:t>Los releases  serán provistos a través de enlaces de descarga directa, con instrucciones de instalación y manual de usuario.</w:t>
       </w:r>
     </w:p>
     <w:p>
@@ -4938,14 +4808,12 @@
         </w:rPr>
         <w:t>Los archivos serán comprimidos en formato *.</w:t>
       </w:r>
-      <w:proofErr w:type="spellStart"/>
       <w:r>
         <w:rPr>
           <w:rFonts w:ascii="Times New Roman" w:hAnsi="Times New Roman" w:cs="Times New Roman"/>
         </w:rPr>
         <w:t>zip</w:t>
       </w:r>
-      <w:proofErr w:type="spellEnd"/>
       <w:r>
         <w:rPr>
           <w:rFonts w:ascii="Times New Roman" w:hAnsi="Times New Roman" w:cs="Times New Roman"/>
@@ -5001,50 +4869,7 @@
         <w:rPr>
           <w:rFonts w:ascii="Times New Roman" w:hAnsi="Times New Roman" w:cs="Times New Roman"/>
         </w:rPr>
-        <w:lastRenderedPageBreak/>
-        <w:t>SRS (</w:t>
-      </w:r>
-      <w:proofErr w:type="spellStart"/>
-      <w:r>
-        <w:rPr>
-          <w:rFonts w:ascii="Times New Roman" w:hAnsi="Times New Roman" w:cs="Times New Roman"/>
-        </w:rPr>
-        <w:t>Sofware</w:t>
-      </w:r>
-      <w:proofErr w:type="spellEnd"/>
-      <w:r>
-        <w:rPr>
-          <w:rFonts w:ascii="Times New Roman" w:hAnsi="Times New Roman" w:cs="Times New Roman"/>
-        </w:rPr>
-        <w:t xml:space="preserve"> </w:t>
-      </w:r>
-      <w:proofErr w:type="spellStart"/>
-      <w:r>
-        <w:rPr>
-          <w:rFonts w:ascii="Times New Roman" w:hAnsi="Times New Roman" w:cs="Times New Roman"/>
-        </w:rPr>
-        <w:t>Requeriment</w:t>
-      </w:r>
-      <w:proofErr w:type="spellEnd"/>
-      <w:r>
-        <w:rPr>
-          <w:rFonts w:ascii="Times New Roman" w:hAnsi="Times New Roman" w:cs="Times New Roman"/>
-        </w:rPr>
-        <w:t xml:space="preserve"> </w:t>
-      </w:r>
-      <w:proofErr w:type="spellStart"/>
-      <w:r>
-        <w:rPr>
-          <w:rFonts w:ascii="Times New Roman" w:hAnsi="Times New Roman" w:cs="Times New Roman"/>
-        </w:rPr>
-        <w:t>Specification</w:t>
-      </w:r>
-      <w:proofErr w:type="spellEnd"/>
-      <w:r>
-        <w:rPr>
-          <w:rFonts w:ascii="Times New Roman" w:hAnsi="Times New Roman" w:cs="Times New Roman"/>
-        </w:rPr>
-        <w:t>)</w:t>
+        <w:t>SRS (Sofware Requeriment Specification)</w:t>
       </w:r>
     </w:p>
     <w:p>
@@ -5059,19 +4884,11 @@
           <w:rFonts w:ascii="Times New Roman" w:hAnsi="Times New Roman" w:cs="Times New Roman"/>
         </w:rPr>
       </w:pPr>
-      <w:proofErr w:type="spellStart"/>
-      <w:r>
-        <w:rPr>
-          <w:rFonts w:ascii="Times New Roman" w:hAnsi="Times New Roman" w:cs="Times New Roman"/>
-        </w:rPr>
-        <w:t>Direccion</w:t>
-      </w:r>
-      <w:proofErr w:type="spellEnd"/>
-      <w:r>
-        <w:rPr>
-          <w:rFonts w:ascii="Times New Roman" w:hAnsi="Times New Roman" w:cs="Times New Roman"/>
-        </w:rPr>
-        <w:t xml:space="preserve"> de las herramientas de CM</w:t>
+      <w:r>
+        <w:rPr>
+          <w:rFonts w:ascii="Times New Roman" w:hAnsi="Times New Roman" w:cs="Times New Roman"/>
+        </w:rPr>
+        <w:t>Direccion de las herramientas de CM</w:t>
       </w:r>
     </w:p>
     <w:p>
@@ -5090,21 +4907,7 @@
         <w:rPr>
           <w:rFonts w:ascii="Times New Roman" w:hAnsi="Times New Roman" w:cs="Times New Roman"/>
         </w:rPr>
-        <w:t>Ejecutables (.</w:t>
-      </w:r>
-      <w:proofErr w:type="spellStart"/>
-      <w:r>
-        <w:rPr>
-          <w:rFonts w:ascii="Times New Roman" w:hAnsi="Times New Roman" w:cs="Times New Roman"/>
-        </w:rPr>
-        <w:t>jar</w:t>
-      </w:r>
-      <w:proofErr w:type="spellEnd"/>
-      <w:r>
-        <w:rPr>
-          <w:rFonts w:ascii="Times New Roman" w:hAnsi="Times New Roman" w:cs="Times New Roman"/>
-        </w:rPr>
-        <w:t>)</w:t>
+        <w:t>Ejecutables (.jar)</w:t>
       </w:r>
     </w:p>
     <w:p>
@@ -5115,7 +4918,7 @@
       </w:pPr>
     </w:p>
     <w:sectPr>
-      <w:footerReference w:type="default" r:id="rId15"/>
+      <w:footerReference w:type="default" r:id="rId14"/>
       <w:pgSz w:w="11909" w:h="16834"/>
       <w:pgMar w:top="1276" w:right="1440" w:bottom="1134" w:left="1275" w:header="0" w:footer="720" w:gutter="0"/>
       <w:pgNumType w:start="1"/>
@@ -5181,7 +4984,7 @@
             <w:noProof/>
             <w:lang w:val="es-ES"/>
           </w:rPr>
-          <w:t>9</w:t>
+          <w:t>8</w:t>
         </w:r>
         <w:r>
           <w:fldChar w:fldCharType="end"/>
@@ -6242,6 +6045,119 @@
     </w:lvl>
   </w:abstractNum>
   <w:abstractNum w:abstractNumId="9">
+    <w:nsid w:val="3FF02E3A"/>
+    <w:multiLevelType w:val="multilevel"/>
+    <w:tmpl w:val="2A2660B6"/>
+    <w:lvl w:ilvl="0">
+      <w:start w:val="1"/>
+      <w:numFmt w:val="decimal"/>
+      <w:lvlText w:val="%1.0"/>
+      <w:lvlJc w:val="left"/>
+      <w:pPr>
+        <w:ind w:left="5316" w:hanging="360"/>
+      </w:pPr>
+      <w:rPr>
+        <w:rFonts w:hint="default"/>
+      </w:rPr>
+    </w:lvl>
+    <w:lvl w:ilvl="1">
+      <w:start w:val="1"/>
+      <w:numFmt w:val="decimal"/>
+      <w:lvlText w:val="%1.%2"/>
+      <w:lvlJc w:val="left"/>
+      <w:pPr>
+        <w:ind w:left="6036" w:hanging="360"/>
+      </w:pPr>
+      <w:rPr>
+        <w:rFonts w:hint="default"/>
+      </w:rPr>
+    </w:lvl>
+    <w:lvl w:ilvl="2">
+      <w:start w:val="1"/>
+      <w:numFmt w:val="decimal"/>
+      <w:lvlText w:val="%1.%2.%3"/>
+      <w:lvlJc w:val="left"/>
+      <w:pPr>
+        <w:ind w:left="7116" w:hanging="720"/>
+      </w:pPr>
+      <w:rPr>
+        <w:rFonts w:hint="default"/>
+      </w:rPr>
+    </w:lvl>
+    <w:lvl w:ilvl="3">
+      <w:start w:val="1"/>
+      <w:numFmt w:val="decimal"/>
+      <w:lvlText w:val="%1.%2.%3.%4"/>
+      <w:lvlJc w:val="left"/>
+      <w:pPr>
+        <w:ind w:left="7836" w:hanging="720"/>
+      </w:pPr>
+      <w:rPr>
+        <w:rFonts w:hint="default"/>
+      </w:rPr>
+    </w:lvl>
+    <w:lvl w:ilvl="4">
+      <w:start w:val="1"/>
+      <w:numFmt w:val="decimal"/>
+      <w:lvlText w:val="%1.%2.%3.%4.%5"/>
+      <w:lvlJc w:val="left"/>
+      <w:pPr>
+        <w:ind w:left="8916" w:hanging="1080"/>
+      </w:pPr>
+      <w:rPr>
+        <w:rFonts w:hint="default"/>
+      </w:rPr>
+    </w:lvl>
+    <w:lvl w:ilvl="5">
+      <w:start w:val="1"/>
+      <w:numFmt w:val="decimal"/>
+      <w:lvlText w:val="%1.%2.%3.%4.%5.%6"/>
+      <w:lvlJc w:val="left"/>
+      <w:pPr>
+        <w:ind w:left="9636" w:hanging="1080"/>
+      </w:pPr>
+      <w:rPr>
+        <w:rFonts w:hint="default"/>
+      </w:rPr>
+    </w:lvl>
+    <w:lvl w:ilvl="6">
+      <w:start w:val="1"/>
+      <w:numFmt w:val="decimal"/>
+      <w:lvlText w:val="%1.%2.%3.%4.%5.%6.%7"/>
+      <w:lvlJc w:val="left"/>
+      <w:pPr>
+        <w:ind w:left="10716" w:hanging="1440"/>
+      </w:pPr>
+      <w:rPr>
+        <w:rFonts w:hint="default"/>
+      </w:rPr>
+    </w:lvl>
+    <w:lvl w:ilvl="7">
+      <w:start w:val="1"/>
+      <w:numFmt w:val="decimal"/>
+      <w:lvlText w:val="%1.%2.%3.%4.%5.%6.%7.%8"/>
+      <w:lvlJc w:val="left"/>
+      <w:pPr>
+        <w:ind w:left="11436" w:hanging="1440"/>
+      </w:pPr>
+      <w:rPr>
+        <w:rFonts w:hint="default"/>
+      </w:rPr>
+    </w:lvl>
+    <w:lvl w:ilvl="8">
+      <w:start w:val="1"/>
+      <w:numFmt w:val="decimal"/>
+      <w:lvlText w:val="%1.%2.%3.%4.%5.%6.%7.%8.%9"/>
+      <w:lvlJc w:val="left"/>
+      <w:pPr>
+        <w:ind w:left="12516" w:hanging="1800"/>
+      </w:pPr>
+      <w:rPr>
+        <w:rFonts w:hint="default"/>
+      </w:rPr>
+    </w:lvl>
+  </w:abstractNum>
+  <w:abstractNum w:abstractNumId="10">
     <w:nsid w:val="58E639DE"/>
     <w:multiLevelType w:val="multilevel"/>
     <w:tmpl w:val="87EA9C10"/>
@@ -6354,7 +6270,7 @@
       </w:rPr>
     </w:lvl>
   </w:abstractNum>
-  <w:abstractNum w:abstractNumId="10">
+  <w:abstractNum w:abstractNumId="11">
     <w:nsid w:val="61A11CA7"/>
     <w:multiLevelType w:val="multilevel"/>
     <w:tmpl w:val="BFCC7F12"/>
@@ -6467,7 +6383,7 @@
       </w:rPr>
     </w:lvl>
   </w:abstractNum>
-  <w:abstractNum w:abstractNumId="11">
+  <w:abstractNum w:abstractNumId="12">
     <w:nsid w:val="62774308"/>
     <w:multiLevelType w:val="multilevel"/>
     <w:tmpl w:val="B0D20132"/>
@@ -6580,7 +6496,7 @@
       </w:rPr>
     </w:lvl>
   </w:abstractNum>
-  <w:abstractNum w:abstractNumId="12">
+  <w:abstractNum w:abstractNumId="13">
     <w:nsid w:val="6A730A8C"/>
     <w:multiLevelType w:val="multilevel"/>
     <w:tmpl w:val="A87A02B2"/>
@@ -6693,7 +6609,7 @@
       </w:rPr>
     </w:lvl>
   </w:abstractNum>
-  <w:abstractNum w:abstractNumId="13">
+  <w:abstractNum w:abstractNumId="14">
     <w:nsid w:val="77880038"/>
     <w:multiLevelType w:val="multilevel"/>
     <w:tmpl w:val="12CC5F86"/>
@@ -6806,7 +6722,7 @@
       </w:rPr>
     </w:lvl>
   </w:abstractNum>
-  <w:abstractNum w:abstractNumId="14">
+  <w:abstractNum w:abstractNumId="15">
     <w:nsid w:val="785646DB"/>
     <w:multiLevelType w:val="multilevel"/>
     <w:tmpl w:val="F23A3DDE"/>
@@ -6920,7 +6836,7 @@
     </w:lvl>
   </w:abstractNum>
   <w:num w:numId="1">
-    <w:abstractNumId w:val="13"/>
+    <w:abstractNumId w:val="14"/>
   </w:num>
   <w:num w:numId="2">
     <w:abstractNumId w:val="2"/>
@@ -6929,13 +6845,13 @@
     <w:abstractNumId w:val="0"/>
   </w:num>
   <w:num w:numId="4">
-    <w:abstractNumId w:val="12"/>
+    <w:abstractNumId w:val="13"/>
   </w:num>
   <w:num w:numId="5">
-    <w:abstractNumId w:val="9"/>
+    <w:abstractNumId w:val="10"/>
   </w:num>
   <w:num w:numId="6">
-    <w:abstractNumId w:val="10"/>
+    <w:abstractNumId w:val="11"/>
   </w:num>
   <w:num w:numId="7">
     <w:abstractNumId w:val="7"/>
@@ -6944,7 +6860,7 @@
     <w:abstractNumId w:val="6"/>
   </w:num>
   <w:num w:numId="9">
-    <w:abstractNumId w:val="11"/>
+    <w:abstractNumId w:val="12"/>
   </w:num>
   <w:num w:numId="10">
     <w:abstractNumId w:val="5"/>
@@ -6959,10 +6875,13 @@
     <w:abstractNumId w:val="8"/>
   </w:num>
   <w:num w:numId="14">
-    <w:abstractNumId w:val="14"/>
+    <w:abstractNumId w:val="15"/>
   </w:num>
   <w:num w:numId="15">
     <w:abstractNumId w:val="3"/>
+  </w:num>
+  <w:num w:numId="16">
+    <w:abstractNumId w:val="9"/>
   </w:num>
 </w:numbering>
 </file>
@@ -8093,7 +8012,7 @@
 </file>
 
 <file path=customXml/itemProps1.xml><?xml version="1.0" encoding="utf-8"?>
-<ds:datastoreItem xmlns:ds="http://schemas.openxmlformats.org/officeDocument/2006/customXml" ds:itemID="{F826D430-0D71-4FAD-B858-4F7E428DCCCE}">
+<ds:datastoreItem xmlns:ds="http://schemas.openxmlformats.org/officeDocument/2006/customXml" ds:itemID="{7B9BAAD4-7911-4C3D-8CB9-641016E6878C}">
   <ds:schemaRefs>
     <ds:schemaRef ds:uri="http://schemas.openxmlformats.org/officeDocument/2006/bibliography"/>
   </ds:schemaRefs>

</xml_diff>